<commit_message>
Update INSTALACION PYTHON 3 EN MAC.docx
</commit_message>
<xml_diff>
--- a/INSTALACION PYTHON 3 EN MAC.docx
+++ b/INSTALACION PYTHON 3 EN MAC.docx
@@ -270,8 +270,6 @@
       <w:r>
         <w:t>"rentar"</w:t>
       </w:r>
-      <w:bookmarkStart w:id="0" w:name="_GoBack"/>
-      <w:bookmarkEnd w:id="0"/>
     </w:p>
     <w:p>
       <w:pPr>
@@ -943,19 +941,7 @@
           <w:szCs w:val="21"/>
           <w:highlight w:val="cyan"/>
         </w:rPr>
-        <w:t>cXoch</w:t>
-      </w:r>
-      <w:r>
-        <w:rPr>
-          <w:rFonts w:ascii="Consolas" w:hAnsi="Consolas"/>
-          <w:i/>
-          <w:iCs/>
-          <w:color w:val="0D0D0D" w:themeColor="text1" w:themeTint="F2"/>
-          <w:sz w:val="21"/>
-          <w:szCs w:val="21"/>
-          <w:highlight w:val="cyan"/>
-        </w:rPr>
-        <w:t>imilco</w:t>
+        <w:t>cXochimilco</w:t>
       </w:r>
       <w:proofErr w:type="spellEnd"/>
     </w:p>
@@ -1024,6 +1010,7 @@
       <w:r>
         <w:rPr>
           <w:noProof/>
+          <w:lang w:eastAsia="es-MX"/>
         </w:rPr>
         <w:lastRenderedPageBreak/>
         <w:drawing>
@@ -1082,13 +1069,7 @@
         <w:rPr>
           <w:highlight w:val="cyan"/>
         </w:rPr>
-        <w:t>Notar que los archivos traen la fecha de creación</w:t>
-      </w:r>
-      <w:r>
-        <w:rPr>
-          <w:highlight w:val="cyan"/>
-        </w:rPr>
-        <w:t>.</w:t>
+        <w:t xml:space="preserve"> </w:t>
       </w:r>
     </w:p>
     <w:p>
@@ -1150,6 +1131,256 @@
         <w:pStyle w:val="Prrafodelista"/>
         <w:ind w:left="284"/>
         <w:jc w:val="center"/>
+        <w:rPr>
+          <w:highlight w:val="lightGray"/>
+        </w:rPr>
+      </w:pPr>
+    </w:p>
+    <w:p>
+      <w:pPr>
+        <w:pStyle w:val="Prrafodelista"/>
+        <w:ind w:left="284"/>
+        <w:jc w:val="center"/>
+        <w:rPr>
+          <w:highlight w:val="lightGray"/>
+        </w:rPr>
+      </w:pPr>
+    </w:p>
+    <w:p>
+      <w:pPr>
+        <w:rPr>
+          <w:b/>
+        </w:rPr>
+      </w:pPr>
+      <w:r>
+        <w:rPr>
+          <w:b/>
+        </w:rPr>
+        <w:t>SCRIPT DE MERCADO LIBRE</w:t>
+      </w:r>
+      <w:r>
+        <w:rPr>
+          <w:b/>
+        </w:rPr>
+        <w:t>:</w:t>
+      </w:r>
+    </w:p>
+    <w:p>
+      <w:pPr>
+        <w:pStyle w:val="Prrafodelista"/>
+        <w:numPr>
+          <w:ilvl w:val="0"/>
+          <w:numId w:val="2"/>
+        </w:numPr>
+        <w:jc w:val="center"/>
+        <w:rPr>
+          <w:highlight w:val="red"/>
+        </w:rPr>
+      </w:pPr>
+      <w:r>
+        <w:rPr>
+          <w:highlight w:val="red"/>
+        </w:rPr>
+        <w:t xml:space="preserve">python3 mercado_libre_UNO.py "comprar departamento </w:t>
+      </w:r>
+      <w:proofErr w:type="spellStart"/>
+      <w:r>
+        <w:rPr>
+          <w:highlight w:val="red"/>
+        </w:rPr>
+        <w:t>narvarte</w:t>
+      </w:r>
+      <w:proofErr w:type="spellEnd"/>
+      <w:r>
+        <w:rPr>
+          <w:highlight w:val="red"/>
+        </w:rPr>
+        <w:t>"</w:t>
+      </w:r>
+    </w:p>
+    <w:p>
+      <w:pPr>
+        <w:pStyle w:val="Prrafodelista"/>
+        <w:numPr>
+          <w:ilvl w:val="0"/>
+          <w:numId w:val="2"/>
+        </w:numPr>
+        <w:jc w:val="center"/>
+        <w:rPr>
+          <w:highlight w:val="yellow"/>
+        </w:rPr>
+      </w:pPr>
+      <w:r>
+        <w:rPr>
+          <w:highlight w:val="yellow"/>
+        </w:rPr>
+        <w:t xml:space="preserve">Notar que los tres parámetros </w:t>
+      </w:r>
+      <w:r>
+        <w:rPr>
+          <w:highlight w:val="yellow"/>
+        </w:rPr>
+        <w:t>van dentro de</w:t>
+      </w:r>
+      <w:r>
+        <w:rPr>
+          <w:highlight w:val="yellow"/>
+        </w:rPr>
+        <w:t xml:space="preserve"> las mismas comillas</w:t>
+      </w:r>
+    </w:p>
+    <w:p>
+      <w:pPr>
+        <w:pStyle w:val="Prrafodelista"/>
+        <w:ind w:left="284"/>
+        <w:rPr>
+          <w:highlight w:val="yellow"/>
+        </w:rPr>
+      </w:pPr>
+    </w:p>
+    <w:p>
+      <w:pPr>
+        <w:pStyle w:val="Prrafodelista"/>
+        <w:ind w:left="284"/>
+        <w:rPr>
+          <w:highlight w:val="yellow"/>
+        </w:rPr>
+      </w:pPr>
+      <w:bookmarkStart w:id="0" w:name="_GoBack"/>
+      <w:bookmarkEnd w:id="0"/>
+    </w:p>
+    <w:p>
+      <w:pPr>
+        <w:rPr>
+          <w:b/>
+        </w:rPr>
+      </w:pPr>
+      <w:r>
+        <w:rPr>
+          <w:b/>
+        </w:rPr>
+        <w:t>SCRIPT DE PROPIEDADES.COM</w:t>
+      </w:r>
+      <w:r>
+        <w:rPr>
+          <w:b/>
+        </w:rPr>
+        <w:t>:</w:t>
+      </w:r>
+    </w:p>
+    <w:p>
+      <w:pPr>
+        <w:pStyle w:val="Prrafodelista"/>
+        <w:numPr>
+          <w:ilvl w:val="0"/>
+          <w:numId w:val="2"/>
+        </w:numPr>
+        <w:jc w:val="center"/>
+        <w:rPr>
+          <w:highlight w:val="red"/>
+        </w:rPr>
+      </w:pPr>
+      <w:r>
+        <w:rPr>
+          <w:highlight w:val="red"/>
+        </w:rPr>
+        <w:t>python3 propiedades</w:t>
+      </w:r>
+      <w:r>
+        <w:rPr>
+          <w:highlight w:val="red"/>
+        </w:rPr>
+        <w:t>.py "comprar</w:t>
+      </w:r>
+      <w:r>
+        <w:rPr>
+          <w:highlight w:val="red"/>
+        </w:rPr>
+        <w:t>”</w:t>
+      </w:r>
+      <w:r>
+        <w:rPr>
+          <w:highlight w:val="red"/>
+        </w:rPr>
+        <w:t xml:space="preserve"> </w:t>
+      </w:r>
+      <w:r>
+        <w:rPr>
+          <w:highlight w:val="red"/>
+        </w:rPr>
+        <w:t>“</w:t>
+      </w:r>
+      <w:r>
+        <w:rPr>
+          <w:highlight w:val="red"/>
+        </w:rPr>
+        <w:t>departamento</w:t>
+      </w:r>
+      <w:r>
+        <w:rPr>
+          <w:highlight w:val="red"/>
+        </w:rPr>
+        <w:t>”</w:t>
+      </w:r>
+      <w:r>
+        <w:rPr>
+          <w:highlight w:val="red"/>
+        </w:rPr>
+        <w:t xml:space="preserve"> </w:t>
+      </w:r>
+      <w:r>
+        <w:rPr>
+          <w:highlight w:val="red"/>
+        </w:rPr>
+        <w:t>“</w:t>
+      </w:r>
+      <w:proofErr w:type="spellStart"/>
+      <w:r>
+        <w:rPr>
+          <w:highlight w:val="red"/>
+        </w:rPr>
+        <w:t>narvarte</w:t>
+      </w:r>
+      <w:proofErr w:type="spellEnd"/>
+      <w:r>
+        <w:rPr>
+          <w:highlight w:val="red"/>
+        </w:rPr>
+        <w:t>"</w:t>
+      </w:r>
+    </w:p>
+    <w:p>
+      <w:pPr>
+        <w:pStyle w:val="Prrafodelista"/>
+        <w:numPr>
+          <w:ilvl w:val="0"/>
+          <w:numId w:val="2"/>
+        </w:numPr>
+        <w:jc w:val="center"/>
+        <w:rPr>
+          <w:highlight w:val="yellow"/>
+        </w:rPr>
+      </w:pPr>
+      <w:r>
+        <w:rPr>
+          <w:highlight w:val="yellow"/>
+        </w:rPr>
+        <w:t>notar que los 3 parámetros si van separados por espacios y comillas en cada parámetro</w:t>
+      </w:r>
+    </w:p>
+    <w:p>
+      <w:pPr>
+        <w:pStyle w:val="Prrafodelista"/>
+        <w:ind w:left="284"/>
+        <w:rPr>
+          <w:highlight w:val="yellow"/>
+        </w:rPr>
+      </w:pPr>
+    </w:p>
+    <w:p>
+      <w:pPr>
+        <w:pStyle w:val="Prrafodelista"/>
+        <w:ind w:left="284"/>
         <w:rPr>
           <w:highlight w:val="lightGray"/>
         </w:rPr>
@@ -1279,8 +1510,124 @@
       </w:rPr>
     </w:lvl>
   </w:abstractNum>
+  <w:abstractNum w:abstractNumId="1" w15:restartNumberingAfterBreak="0">
+    <w:nsid w:val="7F6A4BB5"/>
+    <w:multiLevelType w:val="hybridMultilevel"/>
+    <w:tmpl w:val="25F69886"/>
+    <w:lvl w:ilvl="0" w:tplc="080A0001">
+      <w:start w:val="1"/>
+      <w:numFmt w:val="bullet"/>
+      <w:lvlText w:val=""/>
+      <w:lvlJc w:val="left"/>
+      <w:pPr>
+        <w:ind w:left="1004" w:hanging="360"/>
+      </w:pPr>
+      <w:rPr>
+        <w:rFonts w:ascii="Symbol" w:hAnsi="Symbol" w:hint="default"/>
+      </w:rPr>
+    </w:lvl>
+    <w:lvl w:ilvl="1" w:tplc="080A0003" w:tentative="1">
+      <w:start w:val="1"/>
+      <w:numFmt w:val="bullet"/>
+      <w:lvlText w:val="o"/>
+      <w:lvlJc w:val="left"/>
+      <w:pPr>
+        <w:ind w:left="1724" w:hanging="360"/>
+      </w:pPr>
+      <w:rPr>
+        <w:rFonts w:ascii="Courier New" w:hAnsi="Courier New" w:cs="Courier New" w:hint="default"/>
+      </w:rPr>
+    </w:lvl>
+    <w:lvl w:ilvl="2" w:tplc="080A0005" w:tentative="1">
+      <w:start w:val="1"/>
+      <w:numFmt w:val="bullet"/>
+      <w:lvlText w:val=""/>
+      <w:lvlJc w:val="left"/>
+      <w:pPr>
+        <w:ind w:left="2444" w:hanging="360"/>
+      </w:pPr>
+      <w:rPr>
+        <w:rFonts w:ascii="Wingdings" w:hAnsi="Wingdings" w:hint="default"/>
+      </w:rPr>
+    </w:lvl>
+    <w:lvl w:ilvl="3" w:tplc="080A0001" w:tentative="1">
+      <w:start w:val="1"/>
+      <w:numFmt w:val="bullet"/>
+      <w:lvlText w:val=""/>
+      <w:lvlJc w:val="left"/>
+      <w:pPr>
+        <w:ind w:left="3164" w:hanging="360"/>
+      </w:pPr>
+      <w:rPr>
+        <w:rFonts w:ascii="Symbol" w:hAnsi="Symbol" w:hint="default"/>
+      </w:rPr>
+    </w:lvl>
+    <w:lvl w:ilvl="4" w:tplc="080A0003" w:tentative="1">
+      <w:start w:val="1"/>
+      <w:numFmt w:val="bullet"/>
+      <w:lvlText w:val="o"/>
+      <w:lvlJc w:val="left"/>
+      <w:pPr>
+        <w:ind w:left="3884" w:hanging="360"/>
+      </w:pPr>
+      <w:rPr>
+        <w:rFonts w:ascii="Courier New" w:hAnsi="Courier New" w:cs="Courier New" w:hint="default"/>
+      </w:rPr>
+    </w:lvl>
+    <w:lvl w:ilvl="5" w:tplc="080A0005" w:tentative="1">
+      <w:start w:val="1"/>
+      <w:numFmt w:val="bullet"/>
+      <w:lvlText w:val=""/>
+      <w:lvlJc w:val="left"/>
+      <w:pPr>
+        <w:ind w:left="4604" w:hanging="360"/>
+      </w:pPr>
+      <w:rPr>
+        <w:rFonts w:ascii="Wingdings" w:hAnsi="Wingdings" w:hint="default"/>
+      </w:rPr>
+    </w:lvl>
+    <w:lvl w:ilvl="6" w:tplc="080A0001" w:tentative="1">
+      <w:start w:val="1"/>
+      <w:numFmt w:val="bullet"/>
+      <w:lvlText w:val=""/>
+      <w:lvlJc w:val="left"/>
+      <w:pPr>
+        <w:ind w:left="5324" w:hanging="360"/>
+      </w:pPr>
+      <w:rPr>
+        <w:rFonts w:ascii="Symbol" w:hAnsi="Symbol" w:hint="default"/>
+      </w:rPr>
+    </w:lvl>
+    <w:lvl w:ilvl="7" w:tplc="080A0003" w:tentative="1">
+      <w:start w:val="1"/>
+      <w:numFmt w:val="bullet"/>
+      <w:lvlText w:val="o"/>
+      <w:lvlJc w:val="left"/>
+      <w:pPr>
+        <w:ind w:left="6044" w:hanging="360"/>
+      </w:pPr>
+      <w:rPr>
+        <w:rFonts w:ascii="Courier New" w:hAnsi="Courier New" w:cs="Courier New" w:hint="default"/>
+      </w:rPr>
+    </w:lvl>
+    <w:lvl w:ilvl="8" w:tplc="080A0005" w:tentative="1">
+      <w:start w:val="1"/>
+      <w:numFmt w:val="bullet"/>
+      <w:lvlText w:val=""/>
+      <w:lvlJc w:val="left"/>
+      <w:pPr>
+        <w:ind w:left="6764" w:hanging="360"/>
+      </w:pPr>
+      <w:rPr>
+        <w:rFonts w:ascii="Wingdings" w:hAnsi="Wingdings" w:hint="default"/>
+      </w:rPr>
+    </w:lvl>
+  </w:abstractNum>
   <w:num w:numId="1">
     <w:abstractNumId w:val="0"/>
+  </w:num>
+  <w:num w:numId="2">
+    <w:abstractNumId w:val="1"/>
   </w:num>
 </w:numbering>
 </file>

</xml_diff>